<commit_message>
Ampliación del Development Configuration
Consideraría añadir nuevas capturas y que Matthew explique cómo creó el repo
</commit_message>
<xml_diff>
--- a/Documents/Development Configuration Sprint1.docx
+++ b/Documents/Development Configuration Sprint1.docx
@@ -30,142 +30,413 @@
     </w:p>
     <w:p>
       <w:r>
-        <w:t>En este documento vamos a explicar como hemos configurado nuestra configuración de desarrollo y los problemas que hemos tenido durante dicha configuración.</w:t>
-      </w:r>
-    </w:p>
-    <w:p/>
-    <w:p>
-      <w:r>
-        <w:t>Para poder trabajar con código correctamente hemos instalado eclipse en su versión 2020-12 usando el lenguaje Java con la versión 8u281</w:t>
-      </w:r>
-      <w:r>
-        <w:t xml:space="preserve"> y </w:t>
-      </w:r>
-      <w:proofErr w:type="spellStart"/>
-      <w:r>
-        <w:t>lombok</w:t>
-      </w:r>
-      <w:proofErr w:type="spellEnd"/>
-      <w:r>
-        <w:t xml:space="preserve">. Para ello, hemos debido de instalar Java </w:t>
-      </w:r>
-      <w:proofErr w:type="gramStart"/>
-      <w:r>
-        <w:t>anteriormente a</w:t>
-      </w:r>
-      <w:proofErr w:type="gramEnd"/>
-      <w:r>
-        <w:t xml:space="preserve"> eclipse y luego apuntar a la ruta donde hemos instalado Java dentro del eclipse para que así nos funcione correctamente a la hora de probar código.</w:t>
-      </w:r>
-      <w:r>
-        <w:t xml:space="preserve"> En cuanto, a </w:t>
-      </w:r>
-      <w:proofErr w:type="spellStart"/>
-      <w:r>
-        <w:t>lombok</w:t>
-      </w:r>
-      <w:proofErr w:type="spellEnd"/>
-      <w:r>
-        <w:t xml:space="preserve"> previo a instalar eclipse en nuestro pc debemos de ejecutar el archivo de </w:t>
-      </w:r>
-      <w:proofErr w:type="spellStart"/>
-      <w:r>
-        <w:t>lombok</w:t>
-      </w:r>
-      <w:proofErr w:type="spellEnd"/>
-      <w:r>
-        <w:t xml:space="preserve"> y especificarle a que eclipse debe de apuntar que es el que nos vamos a instalar.</w:t>
+        <w:t xml:space="preserve">En este documento </w:t>
+      </w:r>
+      <w:r>
+        <w:t>procederemos</w:t>
+      </w:r>
+      <w:r>
+        <w:t xml:space="preserve"> a explicar c</w:t>
+      </w:r>
+      <w:r>
+        <w:t>ó</w:t>
+      </w:r>
+      <w:r>
+        <w:t xml:space="preserve">mo hemos </w:t>
+      </w:r>
+      <w:r>
+        <w:t>realizado</w:t>
+      </w:r>
+      <w:r>
+        <w:t xml:space="preserve"> nuestra configuración de desarrollo y los problemas que </w:t>
+      </w:r>
+      <w:r>
+        <w:t xml:space="preserve">nos han surgido </w:t>
+      </w:r>
+      <w:r>
+        <w:t>durante dicha configuración.</w:t>
+      </w:r>
+      <w:r>
+        <w:t xml:space="preserve"> Todos los miembros del grupo hemos seguido los pasos descritos a continuación, que coinciden con los que se nos indicaron en las  primeras sesiones de esta asignatura.</w:t>
+      </w:r>
+    </w:p>
+    <w:p/>
+    <w:p>
+      <w:r>
+        <w:t>En primer lugar, p</w:t>
+      </w:r>
+      <w:r>
+        <w:t xml:space="preserve">ara poder trabajar con </w:t>
+      </w:r>
+      <w:r>
+        <w:t xml:space="preserve">nuestro proyecto </w:t>
+      </w:r>
+      <w:r>
+        <w:t>correctamente</w:t>
+      </w:r>
+      <w:r>
+        <w:t>, necesitamos</w:t>
+      </w:r>
+      <w:r>
+        <w:t xml:space="preserve"> eclipse en su versión 2020-12</w:t>
+      </w:r>
+      <w:r>
+        <w:t>,</w:t>
+      </w:r>
+      <w:r>
+        <w:t xml:space="preserve"> usando el lenguaje Java con la versión 8u281</w:t>
+      </w:r>
+      <w:r>
+        <w:t>. Para ello, hemos debido de instalar</w:t>
+      </w:r>
+      <w:r>
+        <w:t xml:space="preserve"> esta versión de </w:t>
+      </w:r>
+      <w:r>
+        <w:t>Java</w:t>
+      </w:r>
+      <w:r>
+        <w:t xml:space="preserve">, </w:t>
+      </w:r>
+      <w:r>
+        <w:t xml:space="preserve">que </w:t>
+      </w:r>
+      <w:r>
+        <w:t>se nos proporcionaba en la carpeta to</w:t>
+      </w:r>
+      <w:r>
+        <w:t>ol</w:t>
+      </w:r>
+      <w:r>
+        <w:t xml:space="preserve">s, configurar las variables </w:t>
+      </w:r>
+      <w:r>
+        <w:t xml:space="preserve">del sistema creando </w:t>
+      </w:r>
+      <w:r>
+        <w:t>JAVA_HOME</w:t>
+      </w:r>
+      <w:r>
+        <w:t xml:space="preserve"> (que apunta a la nueva versión)</w:t>
       </w:r>
       <w:r>
         <w:t xml:space="preserve"> </w:t>
       </w:r>
-    </w:p>
-    <w:p/>
-    <w:p>
-      <w:r>
-        <w:t xml:space="preserve">También, hemos instalado el navegador </w:t>
-      </w:r>
-      <w:proofErr w:type="spellStart"/>
-      <w:r>
-        <w:t>mozilla</w:t>
-      </w:r>
-      <w:proofErr w:type="spellEnd"/>
-      <w:r>
-        <w:t xml:space="preserve"> y </w:t>
-      </w:r>
-      <w:proofErr w:type="spellStart"/>
-      <w:r>
-        <w:t>greckodriver</w:t>
-      </w:r>
-      <w:proofErr w:type="spellEnd"/>
-      <w:r>
-        <w:t xml:space="preserve">, pero a un miembro de nuestro grupo (Josema) no le </w:t>
-      </w:r>
-      <w:proofErr w:type="spellStart"/>
-      <w:r>
-        <w:t>reconoc</w:t>
-      </w:r>
-      <w:r>
-        <w:t>ia</w:t>
-      </w:r>
-      <w:proofErr w:type="spellEnd"/>
-      <w:r>
-        <w:t xml:space="preserve"> el comando “more” a la hora de chequear si se le ha instalado correctamente el </w:t>
-      </w:r>
-      <w:proofErr w:type="spellStart"/>
-      <w:r>
-        <w:t>mozilla</w:t>
-      </w:r>
-      <w:proofErr w:type="spellEnd"/>
-      <w:r>
-        <w:t xml:space="preserve"> con su versión 85.0 correspondiente</w:t>
-      </w:r>
-      <w:r>
-        <w:t xml:space="preserve">. Nos ha costado bastante tiempo averiguar la </w:t>
-      </w:r>
-      <w:proofErr w:type="gramStart"/>
-      <w:r>
-        <w:t>causa</w:t>
-      </w:r>
-      <w:proofErr w:type="gramEnd"/>
-      <w:r>
-        <w:t xml:space="preserve"> pero al final nos dimos cuenta que era por una variable de entorno en system32 en el </w:t>
-      </w:r>
-      <w:proofErr w:type="spellStart"/>
-      <w:r>
-        <w:t>path</w:t>
-      </w:r>
-      <w:proofErr w:type="spellEnd"/>
+      <w:r>
+        <w:t>y</w:t>
+      </w:r>
+      <w:r>
+        <w:t xml:space="preserve">, finalmente, </w:t>
+      </w:r>
+      <w:r>
+        <w:t xml:space="preserve"> apuntar a la ruta donde hemos instalado Java dentro del eclipse</w:t>
+      </w:r>
+      <w:r>
+        <w:t>,</w:t>
+      </w:r>
+      <w:r>
+        <w:t xml:space="preserve"> para que así nos funcione correctamente a la hora de </w:t>
+      </w:r>
+      <w:r>
+        <w:t xml:space="preserve">ejecutar y </w:t>
+      </w:r>
+      <w:r>
+        <w:t>probar código.</w:t>
+      </w:r>
+    </w:p>
+    <w:p>
+      <w:r>
+        <w:drawing>
+          <wp:anchor distT="0" distB="0" distL="114300" distR="114300" simplePos="0" relativeHeight="251659264" behindDoc="1" locked="0" layoutInCell="1" allowOverlap="1" wp14:anchorId="7E106F6E" wp14:editId="71A1DB66">
+            <wp:simplePos x="0" y="0"/>
+            <wp:positionH relativeFrom="margin">
+              <wp:align>center</wp:align>
+            </wp:positionH>
+            <wp:positionV relativeFrom="paragraph">
+              <wp:posOffset>191135</wp:posOffset>
+            </wp:positionV>
+            <wp:extent cx="3438525" cy="3457575"/>
+            <wp:effectExtent l="0" t="0" r="9525" b="9525"/>
+            <wp:wrapNone/>
+            <wp:docPr id="3" name="Imagen 3"/>
+            <wp:cNvGraphicFramePr>
+              <a:graphicFrameLocks xmlns:a="http://schemas.openxmlformats.org/drawingml/2006/main" noChangeAspect="1"/>
+            </wp:cNvGraphicFramePr>
+            <a:graphic xmlns:a="http://schemas.openxmlformats.org/drawingml/2006/main">
+              <a:graphicData uri="http://schemas.openxmlformats.org/drawingml/2006/picture">
+                <pic:pic xmlns:pic="http://schemas.openxmlformats.org/drawingml/2006/picture">
+                  <pic:nvPicPr>
+                    <pic:cNvPr id="1" name=""/>
+                    <pic:cNvPicPr/>
+                  </pic:nvPicPr>
+                  <pic:blipFill>
+                    <a:blip r:embed="rId4">
+                      <a:extLst>
+                        <a:ext uri="{28A0092B-C50C-407E-A947-70E740481C1C}">
+                          <a14:useLocalDpi xmlns:a14="http://schemas.microsoft.com/office/drawing/2010/main" val="0"/>
+                        </a:ext>
+                      </a:extLst>
+                    </a:blip>
+                    <a:stretch>
+                      <a:fillRect/>
+                    </a:stretch>
+                  </pic:blipFill>
+                  <pic:spPr>
+                    <a:xfrm>
+                      <a:off x="0" y="0"/>
+                      <a:ext cx="3438525" cy="3457575"/>
+                    </a:xfrm>
+                    <a:prstGeom prst="rect">
+                      <a:avLst/>
+                    </a:prstGeom>
+                  </pic:spPr>
+                </pic:pic>
+              </a:graphicData>
+            </a:graphic>
+            <wp14:sizeRelH relativeFrom="margin">
+              <wp14:pctWidth>0</wp14:pctWidth>
+            </wp14:sizeRelH>
+            <wp14:sizeRelV relativeFrom="margin">
+              <wp14:pctHeight>0</wp14:pctHeight>
+            </wp14:sizeRelV>
+          </wp:anchor>
+        </w:drawing>
+      </w:r>
+      <w:r>
+        <w:t>La configuración avanzada del sistema deberá quedar parecido a esta:</w:t>
+      </w:r>
+    </w:p>
+    <w:p/>
+    <w:p/>
+    <w:p/>
+    <w:p/>
+    <w:p/>
+    <w:p/>
+    <w:p/>
+    <w:p/>
+    <w:p/>
+    <w:p/>
+    <w:p>
+      <w:pPr>
+        <w:tabs>
+          <w:tab w:val="left" w:pos="7590"/>
+        </w:tabs>
+      </w:pPr>
+    </w:p>
+    <w:p>
+      <w:r>
+        <w:t>En este punto, nuestra compañera</w:t>
+      </w:r>
+      <w:r>
+        <w:t xml:space="preserve"> Isa</w:t>
+      </w:r>
+      <w:r>
+        <w:t xml:space="preserve"> tuvo una pequeña confusión</w:t>
+      </w:r>
+      <w:r>
+        <w:t>. Y es que, si no cerramos todas las pestañas de la configuración de variables de entorno, cuando llamemos por consola el comando que comprueba la versión de java configurada, no se verá reflejada la V. 1.8.0_281</w:t>
+      </w:r>
+    </w:p>
+    <w:p>
+      <w:r>
+        <w:t xml:space="preserve">Posteriormente, debemos </w:t>
+      </w:r>
+      <w:r>
+        <w:t xml:space="preserve"> ejecutar el archivo de lombok y especificarle a qu</w:t>
+      </w:r>
+      <w:r>
+        <w:t>é</w:t>
+      </w:r>
+      <w:r>
+        <w:t xml:space="preserve"> eclipse debe de apuntar</w:t>
+      </w:r>
+      <w:r>
+        <w:t>,</w:t>
+      </w:r>
+      <w:r>
+        <w:t xml:space="preserve"> que es el</w:t>
+      </w:r>
+      <w:r>
+        <w:t xml:space="preserve"> eclipse.exe</w:t>
+      </w:r>
+      <w:r>
+        <w:t xml:space="preserve"> </w:t>
+      </w:r>
+      <w:r>
+        <w:t>que se encuentra en la carpeta tools de nuestro workspace.</w:t>
+      </w:r>
+    </w:p>
+    <w:p/>
+    <w:p>
+      <w:r>
+        <w:t>También, hemos instalado el navegador mozilla y geckodriver</w:t>
+      </w:r>
       <w:r>
         <w:t>.</w:t>
       </w:r>
     </w:p>
-    <w:p/>
-    <w:p>
-      <w:r>
-        <w:t>Posteriormente, hemos instalado también la herramienta Maven para poder realizar todas las operaciones que deseemos con los proyectos que vayamos implementando en eclipse sin ningún tipo de problemas.</w:t>
-      </w:r>
-    </w:p>
-    <w:p/>
-    <w:p>
-      <w:r>
-        <w:t xml:space="preserve">Por último, pero no por ello menos importante, hemos instalado las herramientas de </w:t>
-      </w:r>
-      <w:proofErr w:type="spellStart"/>
-      <w:r>
-        <w:t>mariadb</w:t>
-      </w:r>
-      <w:proofErr w:type="spellEnd"/>
-      <w:r>
-        <w:t xml:space="preserve"> y </w:t>
-      </w:r>
-      <w:proofErr w:type="spellStart"/>
-      <w:r>
-        <w:t>dbeaver</w:t>
-      </w:r>
-      <w:proofErr w:type="spellEnd"/>
-      <w:r>
-        <w:t xml:space="preserve"> para acceder a una base de datos. Pero de nuevo a un miembro de nuestro equipo (Josema) no le deja</w:t>
+    <w:p>
+      <w:r>
+        <w:lastRenderedPageBreak/>
+        <w:t xml:space="preserve">Al igual que en el paso anterior, nos surgieron algunos problemas. </w:t>
+      </w:r>
+    </w:p>
+    <w:p>
+      <w:r>
+        <w:t xml:space="preserve">Por ejemplo, </w:t>
+      </w:r>
+      <w:r>
+        <w:t xml:space="preserve">a un miembro de nuestro grupo (Josema) no le </w:t>
+      </w:r>
+      <w:r>
+        <w:t>reconocía</w:t>
+      </w:r>
+      <w:r>
+        <w:t xml:space="preserve"> el comando “more” a la hora de chequear </w:t>
+      </w:r>
+      <w:r>
+        <w:t>la instalación de M</w:t>
+      </w:r>
+      <w:r>
+        <w:t xml:space="preserve">ozilla </w:t>
+      </w:r>
+      <w:r>
+        <w:t xml:space="preserve">Firefox </w:t>
+      </w:r>
+      <w:r>
+        <w:t>con su versión 85.0 correspondiente</w:t>
+      </w:r>
+      <w:r>
+        <w:t>. Nos ha costado bastante tiempo averiguar la causa</w:t>
+      </w:r>
+      <w:r>
+        <w:t>,</w:t>
+      </w:r>
+      <w:r>
+        <w:t xml:space="preserve"> pero al final </w:t>
+      </w:r>
+      <w:r>
+        <w:t xml:space="preserve">observamos que no estaba adecuadamente configurada la </w:t>
+      </w:r>
+      <w:r>
+        <w:t>variable de entorno en system32 en el path.</w:t>
+      </w:r>
+    </w:p>
+    <w:p>
+      <w:r>
+        <w:t>Otro error más común y mucho más simple, que le ha ocurrido a varios compañeros, es el de creer que el instalador de Firefox realmente actualizaba a la versión 85 aunque tuvieras una posterior versión instalada de antemano. (Al ejecutar el instalador, nos salía “actualizando a la versión 85), aunque descubrimos que esto no funcionó bien. Era necesario desinstalar la anterior versión de Firefox por completo para dar paso a la requerida en la asignatura.</w:t>
+      </w:r>
+    </w:p>
+    <w:p>
+      <w:r>
+        <w:rPr>
+          <w:noProof/>
+        </w:rPr>
+        <w:drawing>
+          <wp:anchor distT="0" distB="0" distL="114300" distR="114300" simplePos="0" relativeHeight="251660288" behindDoc="1" locked="0" layoutInCell="1" allowOverlap="1" wp14:anchorId="67A129E9" wp14:editId="6E2CDD97">
+            <wp:simplePos x="0" y="0"/>
+            <wp:positionH relativeFrom="margin">
+              <wp:align>right</wp:align>
+            </wp:positionH>
+            <wp:positionV relativeFrom="paragraph">
+              <wp:posOffset>399415</wp:posOffset>
+            </wp:positionV>
+            <wp:extent cx="5400040" cy="3362325"/>
+            <wp:effectExtent l="0" t="0" r="0" b="9525"/>
+            <wp:wrapNone/>
+            <wp:docPr id="4" name="Imagen 4"/>
+            <wp:cNvGraphicFramePr>
+              <a:graphicFrameLocks xmlns:a="http://schemas.openxmlformats.org/drawingml/2006/main" noChangeAspect="1"/>
+            </wp:cNvGraphicFramePr>
+            <a:graphic xmlns:a="http://schemas.openxmlformats.org/drawingml/2006/main">
+              <a:graphicData uri="http://schemas.openxmlformats.org/drawingml/2006/picture">
+                <pic:pic xmlns:pic="http://schemas.openxmlformats.org/drawingml/2006/picture">
+                  <pic:nvPicPr>
+                    <pic:cNvPr id="1" name=""/>
+                    <pic:cNvPicPr/>
+                  </pic:nvPicPr>
+                  <pic:blipFill>
+                    <a:blip r:embed="rId5">
+                      <a:extLst>
+                        <a:ext uri="{28A0092B-C50C-407E-A947-70E740481C1C}">
+                          <a14:useLocalDpi xmlns:a14="http://schemas.microsoft.com/office/drawing/2010/main" val="0"/>
+                        </a:ext>
+                      </a:extLst>
+                    </a:blip>
+                    <a:stretch>
+                      <a:fillRect/>
+                    </a:stretch>
+                  </pic:blipFill>
+                  <pic:spPr>
+                    <a:xfrm>
+                      <a:off x="0" y="0"/>
+                      <a:ext cx="5400040" cy="3362325"/>
+                    </a:xfrm>
+                    <a:prstGeom prst="rect">
+                      <a:avLst/>
+                    </a:prstGeom>
+                  </pic:spPr>
+                </pic:pic>
+              </a:graphicData>
+            </a:graphic>
+            <wp14:sizeRelV relativeFrom="margin">
+              <wp14:pctHeight>0</wp14:pctHeight>
+            </wp14:sizeRelV>
+          </wp:anchor>
+        </w:drawing>
+      </w:r>
+      <w:r>
+        <w:t>Tras instalar Firefox, era necesario añadir a la variable del sistema “Path” las rutas donde se encontraban Firefox y Geckodriver.</w:t>
+      </w:r>
+    </w:p>
+    <w:p/>
+    <w:p/>
+    <w:p/>
+    <w:p/>
+    <w:p/>
+    <w:p/>
+    <w:p/>
+    <w:p/>
+    <w:p/>
+    <w:p/>
+    <w:p/>
+    <w:p>
+      <w:r>
+        <w:t>Para evitar problemas, subimos las rutas de las herramientas por encima de las ya existentes.</w:t>
+      </w:r>
+    </w:p>
+    <w:p>
+      <w:r>
+        <w:t xml:space="preserve">Posteriormente, </w:t>
+      </w:r>
+      <w:r>
+        <w:t xml:space="preserve">instalamos </w:t>
+      </w:r>
+      <w:r>
+        <w:t>también la herramienta Maven para poder realizar todas las operaciones que deseemos con los proyectos que vayamos implementando en eclipse sin ningún tipo de problemas.</w:t>
+      </w:r>
+    </w:p>
+    <w:p/>
+    <w:p>
+      <w:r>
+        <w:t>Tras esto</w:t>
+      </w:r>
+      <w:r>
+        <w:t>, hemos instalado las herramientas de mariadb</w:t>
+      </w:r>
+      <w:r>
+        <w:t xml:space="preserve"> (ejecutando los comandos situados en la carpeta correspondiente de mariadb en tolos, para la base de datos del proyecto</w:t>
+      </w:r>
+      <w:r>
+        <w:t xml:space="preserve">. </w:t>
+      </w:r>
+    </w:p>
+    <w:p>
+      <w:r>
+        <w:t xml:space="preserve">Nuevamente, </w:t>
+      </w:r>
+      <w:r>
+        <w:t>a un miembro de nuestro equipo (Josema) no le deja</w:t>
       </w:r>
       <w:r>
         <w:t>ba</w:t>
@@ -177,88 +448,219 @@
         <w:t xml:space="preserve">. </w:t>
       </w:r>
       <w:r>
-        <w:t xml:space="preserve">A causa de ello, tampoco dicho miembro </w:t>
-      </w:r>
-      <w:proofErr w:type="spellStart"/>
-      <w:r>
-        <w:t>ha</w:t>
-      </w:r>
-      <w:r>
-        <w:t>bia</w:t>
-      </w:r>
-      <w:proofErr w:type="spellEnd"/>
-      <w:r>
-        <w:t xml:space="preserve"> podido</w:t>
-      </w:r>
-      <w:r>
-        <w:t xml:space="preserve"> crear una conexión de </w:t>
-      </w:r>
-      <w:proofErr w:type="spellStart"/>
-      <w:r>
-        <w:t>mariadb</w:t>
-      </w:r>
-      <w:proofErr w:type="spellEnd"/>
-      <w:r>
-        <w:t xml:space="preserve"> en </w:t>
+        <w:t xml:space="preserve">A causa de ello, </w:t>
+      </w:r>
+      <w:r>
+        <w:t xml:space="preserve">tardó más en </w:t>
+      </w:r>
+      <w:r>
+        <w:t xml:space="preserve">crear una conexión de mariadb en </w:t>
+      </w:r>
+      <w:r>
+        <w:t xml:space="preserve"> dbeaver. El error e</w:t>
+      </w:r>
+      <w:r>
+        <w:t>ra</w:t>
+      </w:r>
+      <w:r>
+        <w:t xml:space="preserve"> bastante extraño y peculiar</w:t>
+      </w:r>
+      <w:r>
+        <w:t>,</w:t>
+      </w:r>
+      <w:r>
+        <w:t xml:space="preserve"> ya que no enc</w:t>
+      </w:r>
+      <w:r>
+        <w:t>ontraba</w:t>
+      </w:r>
+      <w:r>
+        <w:t xml:space="preserve"> un comando que no se esta</w:t>
+      </w:r>
+      <w:r>
+        <w:t xml:space="preserve">ba </w:t>
+      </w:r>
+      <w:r>
+        <w:t>utilizando (“find”)</w:t>
+      </w:r>
+      <w:r>
+        <w:t>al ejecutar setup-mariadb.cmd. L</w:t>
+      </w:r>
+      <w:r>
+        <w:t xml:space="preserve">o solucionamos de la misma manera que </w:t>
+      </w:r>
+      <w:r>
+        <w:lastRenderedPageBreak/>
+        <w:t>el error</w:t>
+      </w:r>
+      <w:r>
+        <w:t xml:space="preserve"> con Firefox</w:t>
       </w:r>
       <w:r>
         <w:t xml:space="preserve"> </w:t>
       </w:r>
-      <w:proofErr w:type="spellStart"/>
-      <w:r>
-        <w:t>dbeaver</w:t>
-      </w:r>
-      <w:proofErr w:type="spellEnd"/>
-      <w:r>
-        <w:t>. El error e</w:t>
-      </w:r>
-      <w:r>
-        <w:t>ra</w:t>
-      </w:r>
-      <w:r>
-        <w:t xml:space="preserve"> bastante extraño y peculiar ya que no enc</w:t>
-      </w:r>
-      <w:r>
-        <w:t>ontraba</w:t>
-      </w:r>
-      <w:r>
-        <w:t xml:space="preserve"> un comando que no se esta</w:t>
-      </w:r>
-      <w:r>
-        <w:t xml:space="preserve">ba </w:t>
-      </w:r>
-      <w:r>
-        <w:t>utilizando (“</w:t>
-      </w:r>
-      <w:proofErr w:type="spellStart"/>
-      <w:r>
-        <w:t>find</w:t>
-      </w:r>
-      <w:proofErr w:type="spellEnd"/>
-      <w:r>
-        <w:t xml:space="preserve">”) </w:t>
-      </w:r>
-      <w:r>
-        <w:t xml:space="preserve">y lo solucionamos de la misma manera que el otro error que le ocurrió anteriormente con la variable system32 en el </w:t>
-      </w:r>
-      <w:proofErr w:type="spellStart"/>
-      <w:r>
-        <w:t>path</w:t>
-      </w:r>
-      <w:proofErr w:type="spellEnd"/>
-      <w:r>
-        <w:t xml:space="preserve">. AL solucionarse dicho error el compañero ya ha podido crear una conexión en </w:t>
-      </w:r>
-      <w:proofErr w:type="spellStart"/>
-      <w:r>
-        <w:t>dbeaver</w:t>
-      </w:r>
-      <w:proofErr w:type="spellEnd"/>
-      <w:r>
-        <w:t xml:space="preserve"> correctamente.</w:t>
-      </w:r>
-    </w:p>
-    <w:p/>
+      <w:r>
+        <w:t xml:space="preserve">(el </w:t>
+      </w:r>
+      <w:r>
+        <w:t>ocurri</w:t>
+      </w:r>
+      <w:r>
+        <w:t>do</w:t>
+      </w:r>
+      <w:r>
+        <w:t xml:space="preserve"> anteriormente con la variable system32 en el path</w:t>
+      </w:r>
+      <w:r>
+        <w:t>)</w:t>
+      </w:r>
+      <w:r>
+        <w:t>. A</w:t>
+      </w:r>
+      <w:r>
+        <w:t>l</w:t>
+      </w:r>
+      <w:r>
+        <w:t xml:space="preserve"> solucionarse dicho error</w:t>
+      </w:r>
+      <w:r>
+        <w:t>,</w:t>
+      </w:r>
+      <w:r>
+        <w:t xml:space="preserve"> el compañero ya ha podido </w:t>
+      </w:r>
+      <w:r>
+        <w:t>proseguir a configurar dbeaver correctamente.</w:t>
+      </w:r>
+    </w:p>
+    <w:p>
+      <w:r>
+        <w:t>A continuación, creamos nuestra conexión en dbeaver y le asignamos el script para poblar la</w:t>
+      </w:r>
+      <w:r>
+        <w:t xml:space="preserve"> base de datos. Un error simple, que tuvieron 2 compañeros, fue que, aunque habían copiado el script del scrapbook y lo habían guardado, se les había olvidado ejecutarlo. Obviamente, se dieron cuenta rápidamente cuando llegaron a Eclipse.</w:t>
+      </w:r>
+    </w:p>
+    <w:p/>
+    <w:p>
+      <w:r>
+        <w:t>Una vez teniendo todo esto, procedimos a instalar los plugins correspondientes de eclipse desde la Eclipse Marketplace. Comprobamos que estaba todo instalado en la pestaña installed:</w:t>
+      </w:r>
+    </w:p>
+    <w:p>
+      <w:r>
+        <w:rPr>
+          <w:noProof/>
+        </w:rPr>
+        <w:drawing>
+          <wp:anchor distT="0" distB="0" distL="114300" distR="114300" simplePos="0" relativeHeight="251658240" behindDoc="0" locked="0" layoutInCell="1" allowOverlap="1" wp14:anchorId="57849EEE" wp14:editId="244DF87E">
+            <wp:simplePos x="1076325" y="895350"/>
+            <wp:positionH relativeFrom="column">
+              <wp:align>left</wp:align>
+            </wp:positionH>
+            <wp:positionV relativeFrom="paragraph">
+              <wp:align>top</wp:align>
+            </wp:positionV>
+            <wp:extent cx="4857750" cy="2665936"/>
+            <wp:effectExtent l="0" t="0" r="0" b="1270"/>
+            <wp:wrapSquare wrapText="bothSides"/>
+            <wp:docPr id="1" name="Imagen 1"/>
+            <wp:cNvGraphicFramePr>
+              <a:graphicFrameLocks xmlns:a="http://schemas.openxmlformats.org/drawingml/2006/main" noChangeAspect="1"/>
+            </wp:cNvGraphicFramePr>
+            <a:graphic xmlns:a="http://schemas.openxmlformats.org/drawingml/2006/main">
+              <a:graphicData uri="http://schemas.openxmlformats.org/drawingml/2006/picture">
+                <pic:pic xmlns:pic="http://schemas.openxmlformats.org/drawingml/2006/picture">
+                  <pic:nvPicPr>
+                    <pic:cNvPr id="1" name=""/>
+                    <pic:cNvPicPr/>
+                  </pic:nvPicPr>
+                  <pic:blipFill>
+                    <a:blip r:embed="rId6" cstate="print">
+                      <a:extLst>
+                        <a:ext uri="{28A0092B-C50C-407E-A947-70E740481C1C}">
+                          <a14:useLocalDpi xmlns:a14="http://schemas.microsoft.com/office/drawing/2010/main" val="0"/>
+                        </a:ext>
+                      </a:extLst>
+                    </a:blip>
+                    <a:stretch>
+                      <a:fillRect/>
+                    </a:stretch>
+                  </pic:blipFill>
+                  <pic:spPr>
+                    <a:xfrm>
+                      <a:off x="0" y="0"/>
+                      <a:ext cx="4857750" cy="2665936"/>
+                    </a:xfrm>
+                    <a:prstGeom prst="rect">
+                      <a:avLst/>
+                    </a:prstGeom>
+                  </pic:spPr>
+                </pic:pic>
+              </a:graphicData>
+            </a:graphic>
+          </wp:anchor>
+        </w:drawing>
+      </w:r>
+    </w:p>
+    <w:p/>
+    <w:p/>
+    <w:p/>
+    <w:p/>
+    <w:p/>
+    <w:p/>
+    <w:p/>
+    <w:p/>
+    <w:p>
+      <w:r>
+        <w:t>En esta captura se pueden ver los plugins correspondientes instalados adecuadamente.</w:t>
+      </w:r>
+    </w:p>
+    <w:p/>
+    <w:p>
+      <w:r>
+        <w:t>El compañero Matthew, que hizo de manager para este entregable, importó el Starter-Project que se nos proporcionaba dentro de la carpeta de starters y siguió los pasos adecuados para crear el repositorio de nuestro grupo.</w:t>
+      </w:r>
+    </w:p>
+    <w:p/>
+    <w:p>
+      <w:r>
+        <w:rPr>
+          <w:highlight w:val="yellow"/>
+        </w:rPr>
+        <w:t>[¿¿¿Debería Matthew explicar esta parte aquí????]</w:t>
+      </w:r>
+      <w:r>
+        <w:t xml:space="preserve">                                                                                  </w:t>
+      </w:r>
+    </w:p>
+    <w:p/>
+    <w:p>
+      <w:r>
+        <w:t>A la hora de ejecutar el proyecto, tras haber creado los launchers mediante el comando adecuado en la consola, a varios compañeros nos dio el error “This port is already in use”. Para poder solucionarlo, tuvimos que ejecutar como administrador, en una nueva ventana de comandos, lo siguiente:</w:t>
+      </w:r>
+    </w:p>
+    <w:p>
+      <w:r>
+        <w:t>netstat -abno | findstr "8080"</w:t>
+      </w:r>
+    </w:p>
+    <w:p>
+      <w:r>
+        <w:t>taskkill /PID xxxx /F</w:t>
+      </w:r>
+    </w:p>
+    <w:p>
+      <w:r>
+        <w:lastRenderedPageBreak/>
+        <w:t>Siendo las xxxx el número asociado al PID que tenía el puerto en uso.</w:t>
+      </w:r>
+    </w:p>
+    <w:p>
+      <w:r>
+        <w:br w:type="textWrapping" w:clear="all"/>
+      </w:r>
+    </w:p>
     <w:sectPr>
       <w:pgSz w:w="11906" w:h="16838"/>
       <w:pgMar w:top="1417" w:right="1701" w:bottom="1417" w:left="1701" w:header="708" w:footer="708" w:gutter="0"/>

</xml_diff>

<commit_message>
Aplicados los cambios tras revisión de Guille
</commit_message>
<xml_diff>
--- a/Documents/Development Configuration Sprint1.docx
+++ b/Documents/Development Configuration Sprint1.docx
@@ -102,13 +102,21 @@
         <w:t xml:space="preserve">que </w:t>
       </w:r>
       <w:r>
-        <w:t>se nos proporcionaba en la carpeta to</w:t>
+        <w:t xml:space="preserve">se nos proporcionaba en la carpeta </w:t>
+      </w:r>
+      <w:proofErr w:type="spellStart"/>
+      <w:r>
+        <w:t>to</w:t>
       </w:r>
       <w:r>
         <w:t>ol</w:t>
       </w:r>
       <w:r>
-        <w:t xml:space="preserve">s, configurar las variables </w:t>
+        <w:t>s</w:t>
+      </w:r>
+      <w:proofErr w:type="spellEnd"/>
+      <w:r>
+        <w:t xml:space="preserve">, configurar las variables </w:t>
       </w:r>
       <w:r>
         <w:t xml:space="preserve">del sistema creando </w:t>
@@ -234,6 +242,9 @@
         <w:t xml:space="preserve"> Isa</w:t>
       </w:r>
       <w:r>
+        <w:t>bel</w:t>
+      </w:r>
+      <w:r>
         <w:t xml:space="preserve"> tuvo una pequeña confusión</w:t>
       </w:r>
       <w:r>
@@ -245,7 +256,15 @@
         <w:t xml:space="preserve">Posteriormente, debemos </w:t>
       </w:r>
       <w:r>
-        <w:t xml:space="preserve"> ejecutar el archivo de lombok y especificarle a qu</w:t>
+        <w:t xml:space="preserve"> ejecutar el archivo de </w:t>
+      </w:r>
+      <w:proofErr w:type="spellStart"/>
+      <w:r>
+        <w:t>lombok</w:t>
+      </w:r>
+      <w:proofErr w:type="spellEnd"/>
+      <w:r>
+        <w:t xml:space="preserve"> y especificarle a qu</w:t>
       </w:r>
       <w:r>
         <w:t>é</w:t>
@@ -266,16 +285,56 @@
         <w:t xml:space="preserve"> </w:t>
       </w:r>
       <w:r>
-        <w:t>que se encuentra en la carpeta tools de nuestro workspace.</w:t>
-      </w:r>
-    </w:p>
-    <w:p>
-      <w:r>
-        <w:t xml:space="preserve">Uno de los integrantes del grupo tuvo un problema con Lombok, lo que le imposibilitaba ejecutar eclipse. La solución que le dio fue volverse a descargar el workspace, desde la herramienta de </w:t>
+        <w:t xml:space="preserve">que se encuentra en la carpeta </w:t>
+      </w:r>
+      <w:proofErr w:type="spellStart"/>
+      <w:r>
+        <w:t>tools</w:t>
+      </w:r>
+      <w:proofErr w:type="spellEnd"/>
+      <w:r>
+        <w:t xml:space="preserve"> de nuestro </w:t>
+      </w:r>
+      <w:proofErr w:type="spellStart"/>
+      <w:r>
+        <w:t>workspace</w:t>
+      </w:r>
+      <w:proofErr w:type="spellEnd"/>
+      <w:r>
+        <w:t>.</w:t>
+      </w:r>
+    </w:p>
+    <w:p>
+      <w:r>
+        <w:t xml:space="preserve">Uno de los integrantes del grupo tuvo un problema con Lombok, lo que le imposibilitaba ejecutar eclipse. La solución que le dio fue volverse a descargar el </w:t>
+      </w:r>
+      <w:proofErr w:type="spellStart"/>
+      <w:r>
+        <w:t>workspace</w:t>
+      </w:r>
+      <w:proofErr w:type="spellEnd"/>
+      <w:r>
+        <w:t xml:space="preserve">, desde la herramienta de </w:t>
       </w:r>
       <w:r>
         <w:lastRenderedPageBreak/>
-        <w:t>Enseñanza Virtual de la Universidad de Sevilla, y sustituir el ecplise y lombok nuevo</w:t>
+        <w:t xml:space="preserve">Enseñanza Virtual de la Universidad de Sevilla, y sustituir el </w:t>
+      </w:r>
+      <w:proofErr w:type="spellStart"/>
+      <w:r>
+        <w:t>ecplise</w:t>
+      </w:r>
+      <w:proofErr w:type="spellEnd"/>
+      <w:r>
+        <w:t xml:space="preserve"> y </w:t>
+      </w:r>
+      <w:proofErr w:type="spellStart"/>
+      <w:r>
+        <w:t>lombok</w:t>
+      </w:r>
+      <w:proofErr w:type="spellEnd"/>
+      <w:r>
+        <w:t xml:space="preserve"> nuevo</w:t>
       </w:r>
       <w:r>
         <w:t>s</w:t>
@@ -287,8 +346,21 @@
     <w:p/>
     <w:p>
       <w:r>
-        <w:t>También, hemos instalado el navegador mozilla y geckodriver</w:t>
-      </w:r>
+        <w:t xml:space="preserve">También, hemos instalado el navegador </w:t>
+      </w:r>
+      <w:proofErr w:type="spellStart"/>
+      <w:r>
+        <w:t>mozilla</w:t>
+      </w:r>
+      <w:proofErr w:type="spellEnd"/>
+      <w:r>
+        <w:t xml:space="preserve"> y </w:t>
+      </w:r>
+      <w:proofErr w:type="spellStart"/>
+      <w:r>
+        <w:t>geckodriver</w:t>
+      </w:r>
+      <w:proofErr w:type="spellEnd"/>
       <w:r>
         <w:t>.</w:t>
       </w:r>
@@ -303,7 +375,13 @@
         <w:t xml:space="preserve">Por ejemplo, </w:t>
       </w:r>
       <w:r>
-        <w:t xml:space="preserve">a un miembro de nuestro grupo (Josema) no le </w:t>
+        <w:t>a un miembro de nuestro grupo (</w:t>
+      </w:r>
+      <w:r>
+        <w:t>José Manuel</w:t>
+      </w:r>
+      <w:r>
+        <w:t xml:space="preserve">) no le </w:t>
       </w:r>
       <w:r>
         <w:t>reconocía</w:t>
@@ -336,7 +414,15 @@
         <w:t xml:space="preserve">observamos que no estaba adecuadamente configurada la </w:t>
       </w:r>
       <w:r>
-        <w:t>variable de entorno en system32 en el path.</w:t>
+        <w:t xml:space="preserve">variable de entorno en system32 en el </w:t>
+      </w:r>
+      <w:proofErr w:type="spellStart"/>
+      <w:r>
+        <w:t>path</w:t>
+      </w:r>
+      <w:proofErr w:type="spellEnd"/>
+      <w:r>
+        <w:t>.</w:t>
       </w:r>
     </w:p>
     <w:p>
@@ -403,7 +489,23 @@
         </w:drawing>
       </w:r>
       <w:r>
-        <w:t>Tras instalar Firefox, era necesario añadir a la variable del sistema “Path” las rutas donde se encontraban Firefox y Geckodriver.</w:t>
+        <w:t>Tras instalar Firefox, era necesario añadir a la variable del sistema “</w:t>
+      </w:r>
+      <w:proofErr w:type="spellStart"/>
+      <w:r>
+        <w:t>Path</w:t>
+      </w:r>
+      <w:proofErr w:type="spellEnd"/>
+      <w:r>
+        <w:t xml:space="preserve">” las rutas donde se encontraban Firefox y </w:t>
+      </w:r>
+      <w:proofErr w:type="spellStart"/>
+      <w:r>
+        <w:t>Geckodriver</w:t>
+      </w:r>
+      <w:proofErr w:type="spellEnd"/>
+      <w:r>
+        <w:t>.</w:t>
       </w:r>
     </w:p>
     <w:p/>
@@ -440,22 +542,51 @@
         <w:t>Tras esto</w:t>
       </w:r>
       <w:r>
-        <w:t>, hemos instalado las herramientas de mariadb</w:t>
-      </w:r>
+        <w:t xml:space="preserve">, hemos instalado las herramientas de </w:t>
+      </w:r>
+      <w:proofErr w:type="spellStart"/>
+      <w:r>
+        <w:t>mariadb</w:t>
+      </w:r>
+      <w:proofErr w:type="spellEnd"/>
       <w:r>
         <w:t xml:space="preserve"> (ejecutando </w:t>
       </w:r>
       <w:r>
-        <w:t xml:space="preserve">el script de setup en una primera instancia y posteriormente el script para arrancar el servidor, </w:t>
-      </w:r>
-      <w:r>
-        <w:t xml:space="preserve"> situados en la carpeta correspondiente de mariadb en to</w:t>
+        <w:t xml:space="preserve">el script de </w:t>
+      </w:r>
+      <w:proofErr w:type="spellStart"/>
+      <w:r>
+        <w:t>setup</w:t>
+      </w:r>
+      <w:proofErr w:type="spellEnd"/>
+      <w:r>
+        <w:t xml:space="preserve"> en una primera instancia y posteriormente el script para arrancar el servidor, </w:t>
+      </w:r>
+      <w:r>
+        <w:t xml:space="preserve"> situados en la carpeta correspondiente de </w:t>
+      </w:r>
+      <w:proofErr w:type="spellStart"/>
+      <w:r>
+        <w:t>mariadb</w:t>
+      </w:r>
+      <w:proofErr w:type="spellEnd"/>
+      <w:r>
+        <w:t xml:space="preserve"> en </w:t>
+      </w:r>
+      <w:proofErr w:type="spellStart"/>
+      <w:r>
+        <w:t>to</w:t>
       </w:r>
       <w:r>
         <w:t>ol</w:t>
       </w:r>
       <w:r>
-        <w:t>s, para la base de datos del proyecto</w:t>
+        <w:t>s</w:t>
+      </w:r>
+      <w:proofErr w:type="spellEnd"/>
+      <w:r>
+        <w:t>, para la base de datos del proyecto</w:t>
       </w:r>
       <w:r>
         <w:t xml:space="preserve">. </w:t>
@@ -484,10 +615,26 @@
         <w:t xml:space="preserve">tardó más en </w:t>
       </w:r>
       <w:r>
-        <w:t xml:space="preserve">crear una conexión de mariadb en </w:t>
-      </w:r>
-      <w:r>
-        <w:t xml:space="preserve"> dbeaver. El error e</w:t>
+        <w:t xml:space="preserve">crear una conexión de </w:t>
+      </w:r>
+      <w:proofErr w:type="spellStart"/>
+      <w:r>
+        <w:t>mariadb</w:t>
+      </w:r>
+      <w:proofErr w:type="spellEnd"/>
+      <w:r>
+        <w:t xml:space="preserve"> en </w:t>
+      </w:r>
+      <w:r>
+        <w:t xml:space="preserve"> </w:t>
+      </w:r>
+      <w:proofErr w:type="spellStart"/>
+      <w:r>
+        <w:t>dbeaver</w:t>
+      </w:r>
+      <w:proofErr w:type="spellEnd"/>
+      <w:r>
+        <w:t>. El error e</w:t>
       </w:r>
       <w:r>
         <w:t>ra</w:t>
@@ -511,7 +658,15 @@
         <w:t xml:space="preserve">ba </w:t>
       </w:r>
       <w:r>
-        <w:t>utilizando (“find”)</w:t>
+        <w:t>utilizando (“</w:t>
+      </w:r>
+      <w:proofErr w:type="spellStart"/>
+      <w:r>
+        <w:t>find</w:t>
+      </w:r>
+      <w:proofErr w:type="spellEnd"/>
+      <w:r>
+        <w:t>”)</w:t>
       </w:r>
       <w:r>
         <w:t xml:space="preserve"> </w:t>
@@ -538,8 +693,13 @@
         <w:t>do</w:t>
       </w:r>
       <w:r>
-        <w:t xml:space="preserve"> anteriormente con la variable system32 en el path</w:t>
-      </w:r>
+        <w:t xml:space="preserve"> anteriormente con la variable system32 en el </w:t>
+      </w:r>
+      <w:proofErr w:type="spellStart"/>
+      <w:r>
+        <w:t>path</w:t>
+      </w:r>
+      <w:proofErr w:type="spellEnd"/>
       <w:r>
         <w:t>)</w:t>
       </w:r>
@@ -559,21 +719,61 @@
         <w:t xml:space="preserve"> el compañero ya ha podido </w:t>
       </w:r>
       <w:r>
-        <w:t>proseguir a configurar dbeaver correctamente.</w:t>
-      </w:r>
-    </w:p>
-    <w:p>
-      <w:r>
-        <w:t>A continuación, creamos nuestra conexión en dbeaver y le asignamos el script para poblar la</w:t>
-      </w:r>
-      <w:r>
-        <w:t xml:space="preserve"> base de datos. Un error simple, que tuvieron 2 compañeros, fue que, aunque habían copiado el script del scrapbook y lo habían guardado, se les había olvidado ejecutarlo. Obviamente, se dieron cuenta rápidamente cuando llegaron a Eclipse.</w:t>
-      </w:r>
-    </w:p>
-    <w:p/>
-    <w:p>
-      <w:r>
-        <w:t>Una vez teniendo todo esto, procedimos a instalar los plugins correspondientes de eclipse desde la Eclipse Marketplace. Comprobamos que estaba todo instalado en la pestaña installed:</w:t>
+        <w:t xml:space="preserve">proseguir a configurar </w:t>
+      </w:r>
+      <w:proofErr w:type="spellStart"/>
+      <w:r>
+        <w:t>dbeaver</w:t>
+      </w:r>
+      <w:proofErr w:type="spellEnd"/>
+      <w:r>
+        <w:t xml:space="preserve"> correctamente.</w:t>
+      </w:r>
+    </w:p>
+    <w:p>
+      <w:r>
+        <w:t xml:space="preserve">A continuación, creamos nuestra conexión en </w:t>
+      </w:r>
+      <w:proofErr w:type="spellStart"/>
+      <w:r>
+        <w:t>dbeaver</w:t>
+      </w:r>
+      <w:proofErr w:type="spellEnd"/>
+      <w:r>
+        <w:t xml:space="preserve"> y le asignamos el script para poblar la</w:t>
+      </w:r>
+      <w:r>
+        <w:t xml:space="preserve"> base de datos. Un error simple, que tuvieron 2 compañeros, fue que, aunque habían copiado el script del </w:t>
+      </w:r>
+      <w:proofErr w:type="spellStart"/>
+      <w:r>
+        <w:t>scrapbook</w:t>
+      </w:r>
+      <w:proofErr w:type="spellEnd"/>
+      <w:r>
+        <w:t xml:space="preserve"> y lo habían guardado, se les había olvidado ejecutarlo. Obviamente, se dieron cuenta rápidamente cuando llegaron a Eclipse.</w:t>
+      </w:r>
+    </w:p>
+    <w:p/>
+    <w:p>
+      <w:r>
+        <w:t xml:space="preserve">Una vez teniendo todo esto, procedimos a instalar los </w:t>
+      </w:r>
+      <w:proofErr w:type="spellStart"/>
+      <w:r>
+        <w:t>plugins</w:t>
+      </w:r>
+      <w:proofErr w:type="spellEnd"/>
+      <w:r>
+        <w:t xml:space="preserve"> correspondientes de eclipse desde la Eclipse Marketplace. Comprobamos que estaba todo instalado en la pestaña </w:t>
+      </w:r>
+      <w:proofErr w:type="spellStart"/>
+      <w:r>
+        <w:t>installed</w:t>
+      </w:r>
+      <w:proofErr w:type="spellEnd"/>
+      <w:r>
+        <w:t>:</w:t>
       </w:r>
     </w:p>
     <w:p>
@@ -642,44 +842,140 @@
     <w:p/>
     <w:p>
       <w:r>
-        <w:t>En esta captura se pueden ver los plugins correspondientes instalados adecuadamente.</w:t>
-      </w:r>
-    </w:p>
-    <w:p/>
-    <w:p>
-      <w:r>
-        <w:t>El compañero Matthew, que hizo de manager para este entregable, importó el Starter-Project que se nos proporcionaba dentro de la carpeta de starters y siguió los pasos adecuados para crear el repositorio de nuestro grupo.</w:t>
-      </w:r>
-    </w:p>
-    <w:p/>
-    <w:p/>
-    <w:p>
-      <w:r>
-        <w:t xml:space="preserve">A la hora de ejecutar el proyecto, tras haber creado los launchers mediante el comando adecuado en la consola, a varios compañeros nos dio el error “This port is already in use”. Para poder </w:t>
-      </w:r>
+        <w:t xml:space="preserve">En esta captura se pueden ver los </w:t>
+      </w:r>
+      <w:proofErr w:type="spellStart"/>
+      <w:r>
+        <w:t>plugins</w:t>
+      </w:r>
+      <w:proofErr w:type="spellEnd"/>
+      <w:r>
+        <w:t xml:space="preserve"> correspondientes instalados adecuadamente.</w:t>
+      </w:r>
+    </w:p>
+    <w:p/>
+    <w:p>
+      <w:r>
+        <w:t xml:space="preserve">El compañero Matthew, que hizo de </w:t>
+      </w:r>
+      <w:proofErr w:type="gramStart"/>
+      <w:r>
+        <w:t>manager</w:t>
+      </w:r>
+      <w:proofErr w:type="gramEnd"/>
+      <w:r>
+        <w:t xml:space="preserve"> para este entregable, importó el Starter-Project que se nos proporcionaba dentro de la carpeta de starters y siguió los pasos adecuados para crear el repositorio de nuestro grupo.</w:t>
+      </w:r>
+    </w:p>
+    <w:p>
+      <w:r>
+        <w:t xml:space="preserve">A la hora de ejecutar el proyecto, tras haber creado los </w:t>
+      </w:r>
+      <w:proofErr w:type="spellStart"/>
+      <w:r>
+        <w:t>launchers</w:t>
+      </w:r>
+      <w:proofErr w:type="spellEnd"/>
+      <w:r>
+        <w:t xml:space="preserve"> mediante el comando adecuado en la consola, a varios compañeros nos dio el error “</w:t>
+      </w:r>
+      <w:proofErr w:type="spellStart"/>
+      <w:r>
+        <w:t>This</w:t>
+      </w:r>
+      <w:proofErr w:type="spellEnd"/>
+      <w:r>
+        <w:t xml:space="preserve"> </w:t>
+      </w:r>
+      <w:proofErr w:type="spellStart"/>
+      <w:r>
+        <w:t>port</w:t>
+      </w:r>
+      <w:proofErr w:type="spellEnd"/>
+      <w:r>
+        <w:t xml:space="preserve"> </w:t>
+      </w:r>
+      <w:proofErr w:type="spellStart"/>
+      <w:r>
+        <w:t>is</w:t>
+      </w:r>
+      <w:proofErr w:type="spellEnd"/>
+      <w:r>
+        <w:t xml:space="preserve"> </w:t>
+      </w:r>
+      <w:proofErr w:type="spellStart"/>
+      <w:r>
+        <w:t>already</w:t>
+      </w:r>
+      <w:proofErr w:type="spellEnd"/>
+      <w:r>
+        <w:t xml:space="preserve"> in use”. Para poder solucionarlo, tuvimos que ejecutar como administrador, en una nueva ventana de comandos, lo siguiente:</w:t>
+      </w:r>
+    </w:p>
+    <w:p>
+      <w:proofErr w:type="spellStart"/>
       <w:r>
         <w:lastRenderedPageBreak/>
-        <w:t>solucionarlo, tuvimos que ejecutar como administrador, en una nueva ventana de comandos, lo siguiente:</w:t>
-      </w:r>
-    </w:p>
-    <w:p>
-      <w:r>
-        <w:t>netstat -abno | findstr "8080"</w:t>
-      </w:r>
-    </w:p>
-    <w:p>
-      <w:r>
-        <w:t>taskkill /PID xxxx /F</w:t>
-      </w:r>
-    </w:p>
-    <w:p>
-      <w:r>
-        <w:t>Siendo las xxxx el número asociado al PID que tenía el puerto en uso.</w:t>
+        <w:t>netstat</w:t>
+      </w:r>
+      <w:proofErr w:type="spellEnd"/>
+      <w:r>
+        <w:t xml:space="preserve"> -</w:t>
+      </w:r>
+      <w:proofErr w:type="spellStart"/>
+      <w:r>
+        <w:t>abno</w:t>
+      </w:r>
+      <w:proofErr w:type="spellEnd"/>
+      <w:r>
+        <w:t xml:space="preserve"> | </w:t>
+      </w:r>
+      <w:proofErr w:type="spellStart"/>
+      <w:r>
+        <w:t>findstr</w:t>
+      </w:r>
+      <w:proofErr w:type="spellEnd"/>
+      <w:r>
+        <w:t xml:space="preserve"> "8080"</w:t>
+      </w:r>
+    </w:p>
+    <w:p>
+      <w:proofErr w:type="spellStart"/>
+      <w:r>
+        <w:t>taskkill</w:t>
+      </w:r>
+      <w:proofErr w:type="spellEnd"/>
+      <w:r>
+        <w:t xml:space="preserve"> /PID </w:t>
+      </w:r>
+      <w:proofErr w:type="spellStart"/>
+      <w:r>
+        <w:t>xxxx</w:t>
+      </w:r>
+      <w:proofErr w:type="spellEnd"/>
+      <w:r>
+        <w:t xml:space="preserve"> /F</w:t>
+      </w:r>
+    </w:p>
+    <w:p>
+      <w:r>
+        <w:t xml:space="preserve">Siendo las </w:t>
+      </w:r>
+      <w:proofErr w:type="spellStart"/>
+      <w:r>
+        <w:t>xxxx</w:t>
+      </w:r>
+      <w:proofErr w:type="spellEnd"/>
+      <w:r>
+        <w:t xml:space="preserve"> el número asociado al PID que tenía el puerto en uso.</w:t>
       </w:r>
     </w:p>
     <w:p>
       <w:r>
         <w:br w:type="textWrapping" w:clear="all"/>
+      </w:r>
+      <w:r>
+        <w:t>Finalmente, ya teníamos el entorno listo para poder trabajar adecuadamente con las herramientas de esta asignatura.</w:t>
       </w:r>
     </w:p>
     <w:sectPr>

</xml_diff>